<commit_message>
added html and some flask webstuff
</commit_message>
<xml_diff>
--- a/referance.docx
+++ b/referance.docx
@@ -3,28 +3,11 @@
 <w:document xmlns:wpc="http://schemas.microsoft.com/office/word/2010/wordprocessingCanvas" xmlns:cx="http://schemas.microsoft.com/office/drawing/2014/chartex" xmlns:cx1="http://schemas.microsoft.com/office/drawing/2015/9/8/chartex" xmlns:cx2="http://schemas.microsoft.com/office/drawing/2015/10/21/chartex" xmlns:cx3="http://schemas.microsoft.com/office/drawing/2016/5/9/chartex" xmlns:cx4="http://schemas.microsoft.com/office/drawing/2016/5/10/chartex" xmlns:cx5="http://schemas.microsoft.com/office/drawing/2016/5/11/chartex" xmlns:cx6="http://schemas.microsoft.com/office/drawing/2016/5/12/chartex" xmlns:cx7="http://schemas.microsoft.com/office/drawing/2016/5/13/chartex" xmlns:cx8="http://schemas.microsoft.com/office/drawing/2016/5/14/chartex" xmlns:mc="http://schemas.openxmlformats.org/markup-compatibility/2006" xmlns:aink="http://schemas.microsoft.com/office/drawing/2016/ink" xmlns:am3d="http://schemas.microsoft.com/office/drawing/2017/model3d" xmlns:o="urn:schemas-microsoft-com:office:office" xmlns:oel="http://schemas.microsoft.com/office/2019/extlst" xmlns:r="http://schemas.openxmlformats.org/officeDocument/2006/relationships" xmlns:m="http://schemas.openxmlformats.org/officeDocument/2006/math" xmlns:v="urn:schemas-microsoft-com:vml" xmlns:wp14="http://schemas.microsoft.com/office/word/2010/wordprocessingDrawing" xmlns:wp="http://schemas.openxmlformats.org/drawingml/2006/wordprocessingDrawing" xmlns:w10="urn:schemas-microsoft-com:office:word" xmlns:w="http://schemas.openxmlformats.org/wordprocessingml/2006/main" xmlns:w14="http://schemas.microsoft.com/office/word/2010/wordml" xmlns:w15="http://schemas.microsoft.com/office/word/2012/wordml" xmlns:w16cex="http://schemas.microsoft.com/office/word/2018/wordml/cex" xmlns:w16cid="http://schemas.microsoft.com/office/word/2016/wordml/cid" xmlns:w16="http://schemas.microsoft.com/office/word/2018/wordml" xmlns:w16du="http://schemas.microsoft.com/office/word/2023/wordml/word16du" xmlns:w16sdtdh="http://schemas.microsoft.com/office/word/2020/wordml/sdtdatahash" xmlns:w16se="http://schemas.microsoft.com/office/word/2015/wordml/symex" xmlns:wpg="http://schemas.microsoft.com/office/word/2010/wordprocessingGroup" xmlns:wpi="http://schemas.microsoft.com/office/word/2010/wordprocessingInk" xmlns:wne="http://schemas.microsoft.com/office/word/2006/wordml" xmlns:wps="http://schemas.microsoft.com/office/word/2010/wordprocessingShape" mc:Ignorable="w14 w15 w16se w16cid w16 w16cex w16sdtdh w16du wp14">
   <w:body>
     <w:p>
-      <w:r>
-        <w:fldChar w:fldCharType="begin"/>
-      </w:r>
-      <w:r>
-        <w:instrText>HYPERLINK "</w:instrText>
-      </w:r>
-      <w:r>
-        <w:instrText>https://www.youtube.com/watch?app=desktop&amp;v=hpc5jyVpUpw</w:instrText>
-      </w:r>
-      <w:r>
-        <w:instrText>="</w:instrText>
-      </w:r>
-      <w:r>
-        <w:fldChar w:fldCharType="separate"/>
-      </w:r>
-      <w:r>
-        <w:fldChar w:fldCharType="end"/>
-      </w:r>
+      <w:hyperlink r:id="rId4" w:history="1"/>
       <w:r>
         <w:t xml:space="preserve"> </w:t>
       </w:r>
-      <w:hyperlink r:id="rId4" w:history="1">
+      <w:hyperlink r:id="rId5" w:history="1">
         <w:r>
           <w:rPr>
             <w:rStyle w:val="Hyperlink"/>
@@ -33,15 +16,33 @@
         </w:r>
       </w:hyperlink>
       <w:r>
-        <w:t xml:space="preserve"> = </w:t>
+        <w:t xml:space="preserve"> = api video</w:t>
       </w:r>
-      <w:proofErr w:type="spellStart"/>
+    </w:p>
+    <w:p>
+      <w:hyperlink r:id="rId6" w:history="1">
+        <w:r>
+          <w:rPr>
+            <w:rStyle w:val="Hyperlink"/>
+          </w:rPr>
+          <w:t>https://www.w3schools.com/howto/howto_js_dropdown.asp</w:t>
+        </w:r>
+      </w:hyperlink>
       <w:r>
-        <w:t>api</w:t>
+        <w:t xml:space="preserve"> = dropdown box </w:t>
       </w:r>
-      <w:proofErr w:type="spellEnd"/>
+    </w:p>
+    <w:p>
+      <w:hyperlink r:id="rId7" w:history="1">
+        <w:r>
+          <w:rPr>
+            <w:rStyle w:val="Hyperlink"/>
+          </w:rPr>
+          <w:t>https://www.google.com/search?sca_esv=7db0ce9ab356b080&amp;rlz=1C1VDKB_enGB1122GB1122&amp;sxsrf=ADLYWIIvuJ8KemIdjx_mI-TXV-Y0yWsSxQ:1732361662516&amp;q=how+to+use+jinja&amp;udm=7&amp;fbs=AEQNm0Aa4sjWe7Rqy32pFwRj0UkWwAFG7ranuZ26H8lR7pf_8OBfveh7wUBzgyciLAjb_TPOwTmBJAF65gITHMklq_8ATcTDEmMGAvf4IvmCAvE1XMDy8ZtWB8uxAuwlKhucg_kn4OUFqB6JpEJkE8mTsYDe8IeM_bqPiidULpA_83hVKOy2XkkY3ZApdMaHVU6giZ7iRyFr&amp;sa=X&amp;ved=2ahUKEwit6pCMrvKJAxVeW0EAHdpcIUcQtKgLegQIFxAB&amp;biw=1163&amp;bih=574&amp;dpr=1.65#fpstate=ive&amp;vld=cid:d0fc2365,vid:OraYXEr0Irg,st:0</w:t>
+        </w:r>
+      </w:hyperlink>
       <w:r>
-        <w:t xml:space="preserve"> video</w:t>
+        <w:t xml:space="preserve"> jinja</w:t>
       </w:r>
     </w:p>
     <w:p/>

</xml_diff>